<commit_message>
V9 version of the different data protocols
</commit_message>
<xml_diff>
--- a/2017-10-09 Spec Basketball Panel Data Handling V9.docx
+++ b/2017-10-09 Spec Basketball Panel Data Handling V9.docx
@@ -16,8 +16,6 @@
         </w:rPr>
         <w:t>SB_Scorebug</w:t>
       </w:r>
-      <w:bookmarkStart w:id="0" w:name="_GoBack"/>
-      <w:bookmarkEnd w:id="0"/>
       <w:r>
         <w:rPr>
           <w:b/>
@@ -109,7 +107,7 @@
           <w:lang w:val="en-GB"/>
         </w:rPr>
         <w:drawing>
-          <wp:inline distT="0" distB="0" distL="0" distR="0">
+          <wp:inline distT="0" distB="0" distL="0" distR="0" wp14:anchorId="0A4609F7" wp14:editId="3BF8F6F6">
             <wp:extent cx="5731510" cy="3374390"/>
             <wp:effectExtent l="0" t="0" r="2540" b="0"/>
             <wp:docPr id="1" name="Picture 1"/>
@@ -986,7 +984,7 @@
                 <w:noProof/>
               </w:rPr>
               <w:drawing>
-                <wp:inline distT="0" distB="0" distL="0" distR="0" wp14:anchorId="5A609F1C" wp14:editId="5A9CC9B0">
+                <wp:inline distT="0" distB="0" distL="0" distR="0" wp14:anchorId="592717FA" wp14:editId="4BCFBF24">
                   <wp:extent cx="2352675" cy="3724275"/>
                   <wp:effectExtent l="0" t="0" r="9525" b="9525"/>
                   <wp:docPr id="3" name="Picture 3"/>
@@ -1038,7 +1036,7 @@
                 <w:noProof/>
               </w:rPr>
               <w:drawing>
-                <wp:inline distT="0" distB="0" distL="0" distR="0" wp14:anchorId="3DC48DF8" wp14:editId="7EA68ACB">
+                <wp:inline distT="0" distB="0" distL="0" distR="0" wp14:anchorId="7BE4A270" wp14:editId="0D38A524">
                   <wp:extent cx="2762250" cy="3362325"/>
                   <wp:effectExtent l="0" t="0" r="0" b="9525"/>
                   <wp:docPr id="4" name="Picture 4"/>
@@ -1596,15 +1594,7 @@
                 <w:szCs w:val="18"/>
                 <w:lang w:val="en-GB"/>
               </w:rPr>
-              <w:t xml:space="preserve">Team Fouls </w:t>
-            </w:r>
-            <w:r>
-              <w:rPr>
-                <w:sz w:val="18"/>
-                <w:szCs w:val="18"/>
-                <w:lang w:val="en-GB"/>
-              </w:rPr>
-              <w:t xml:space="preserve">Away </w:t>
+              <w:t xml:space="preserve">Team Fouls Away </w:t>
             </w:r>
             <w:r>
               <w:rPr>
@@ -1794,15 +1784,7 @@
                 <w:szCs w:val="18"/>
                 <w:lang w:val="en-GB"/>
               </w:rPr>
-              <w:t xml:space="preserve">Timeouts </w:t>
-            </w:r>
-            <w:r>
-              <w:rPr>
-                <w:sz w:val="18"/>
-                <w:szCs w:val="18"/>
-                <w:lang w:val="en-GB"/>
-              </w:rPr>
-              <w:t xml:space="preserve">Away </w:t>
+              <w:t xml:space="preserve">Timeouts Away </w:t>
             </w:r>
             <w:r>
               <w:rPr>
@@ -12129,7 +12111,7 @@
           <w:b/>
           <w:lang w:val="en-GB"/>
         </w:rPr>
-        <w:object w:dxaOrig="2069" w:dyaOrig="1339">
+        <w:object w:dxaOrig="2069" w:dyaOrig="1339" w14:anchorId="512412B2">
           <v:shapetype id="_x0000_t75" coordsize="21600,21600" o:spt="75" o:preferrelative="t" path="m@4@5l@4@11@9@11@9@5xe" filled="f" stroked="f">
             <v:stroke joinstyle="miter"/>
             <v:formulas>
@@ -12152,7 +12134,7 @@
           <v:shape id="_x0000_i1025" type="#_x0000_t75" style="width:102.75pt;height:66.75pt" o:ole="">
             <v:imagedata r:id="rId11" o:title=""/>
           </v:shape>
-          <o:OLEObject Type="Embed" ProgID="Acrobat.Document.DC" ShapeID="_x0000_i1025" DrawAspect="Icon" ObjectID="_1576420939" r:id="rId12"/>
+          <o:OLEObject Type="Embed" ProgID="Acrobat.Document.DC" ShapeID="_x0000_i1025" DrawAspect="Icon" ObjectID="_1579875993" r:id="rId12"/>
         </w:object>
       </w:r>
       <w:r>
@@ -12165,11 +12147,11 @@
         <w:rPr>
           <w:b/>
         </w:rPr>
-        <w:object w:dxaOrig="1551" w:dyaOrig="1004">
+        <w:object w:dxaOrig="1551" w:dyaOrig="1004" w14:anchorId="6FEE0E7A">
           <v:shape id="_x0000_i1026" type="#_x0000_t75" style="width:77.25pt;height:50.25pt" o:ole="">
             <v:imagedata r:id="rId13" o:title=""/>
           </v:shape>
-          <o:OLEObject Type="Embed" ProgID="Acrobat.Document.DC" ShapeID="_x0000_i1026" DrawAspect="Icon" ObjectID="_1576420940" r:id="rId14"/>
+          <o:OLEObject Type="Embed" ProgID="Acrobat.Document.DC" ShapeID="_x0000_i1026" DrawAspect="Icon" ObjectID="_1579875994" r:id="rId14"/>
         </w:object>
       </w:r>
     </w:p>
@@ -12185,7 +12167,7 @@
           <w:lang w:eastAsia="fr-CH"/>
         </w:rPr>
         <w:drawing>
-          <wp:inline distT="0" distB="0" distL="0" distR="0" wp14:anchorId="4C9AE6A5" wp14:editId="02F27F56">
+          <wp:inline distT="0" distB="0" distL="0" distR="0" wp14:anchorId="1AAE5A08" wp14:editId="2DC09430">
             <wp:extent cx="5731510" cy="1176655"/>
             <wp:effectExtent l="0" t="0" r="2540" b="4445"/>
             <wp:docPr id="7" name="Picture 7"/>
@@ -12233,7 +12215,7 @@
           <w:lang w:eastAsia="fr-CH"/>
         </w:rPr>
         <w:drawing>
-          <wp:inline distT="0" distB="0" distL="0" distR="0" wp14:anchorId="6A318AB8" wp14:editId="65E73BBD">
+          <wp:inline distT="0" distB="0" distL="0" distR="0" wp14:anchorId="5001C084" wp14:editId="6E4361F1">
             <wp:extent cx="3524250" cy="1200150"/>
             <wp:effectExtent l="0" t="0" r="0" b="0"/>
             <wp:docPr id="8" name="Picture 8"/>
@@ -12274,7 +12256,7 @@
           <w:lang w:eastAsia="fr-CH"/>
         </w:rPr>
         <w:drawing>
-          <wp:inline distT="0" distB="0" distL="0" distR="0" wp14:anchorId="6F2C82DB" wp14:editId="63CBD7B8">
+          <wp:inline distT="0" distB="0" distL="0" distR="0" wp14:anchorId="2A113A29" wp14:editId="71F1080A">
             <wp:extent cx="1798464" cy="1153620"/>
             <wp:effectExtent l="0" t="0" r="0" b="8890"/>
             <wp:docPr id="11" name="Picture 11"/>
@@ -12335,7 +12317,7 @@
           <w:noProof/>
         </w:rPr>
         <w:drawing>
-          <wp:inline distT="0" distB="0" distL="0" distR="0">
+          <wp:inline distT="0" distB="0" distL="0" distR="0" wp14:anchorId="46CE5CF8" wp14:editId="75D18150">
             <wp:extent cx="2486025" cy="1153971"/>
             <wp:effectExtent l="0" t="0" r="0" b="8255"/>
             <wp:docPr id="9" name="Picture 9"/>
@@ -12398,7 +12380,7 @@
           <w:noProof/>
         </w:rPr>
         <w:drawing>
-          <wp:inline distT="0" distB="0" distL="0" distR="0">
+          <wp:inline distT="0" distB="0" distL="0" distR="0" wp14:anchorId="015AD77F" wp14:editId="1509D950">
             <wp:extent cx="3152775" cy="1428750"/>
             <wp:effectExtent l="0" t="0" r="9525" b="0"/>
             <wp:docPr id="12" name="Picture 12"/>
@@ -12497,7 +12479,7 @@
           <w:lang w:eastAsia="fr-CH"/>
         </w:rPr>
         <w:drawing>
-          <wp:inline distT="0" distB="0" distL="0" distR="0">
+          <wp:inline distT="0" distB="0" distL="0" distR="0" wp14:anchorId="35E2920E" wp14:editId="5009E6B5">
             <wp:extent cx="4418414" cy="1762764"/>
             <wp:effectExtent l="0" t="0" r="1270" b="8890"/>
             <wp:docPr id="10" name="Picture 10"/>
@@ -12575,8 +12557,7 @@
       </w:r>
       <w:proofErr w:type="spellEnd"/>
     </w:p>
-    <w:bookmarkStart w:id="1" w:name="_MON_1569092417"/>
-    <w:bookmarkEnd w:id="1"/>
+    <w:bookmarkStart w:id="0" w:name="_GoBack"/>
     <w:p>
       <w:pPr>
         <w:rPr>
@@ -12589,15 +12570,14 @@
           <w:b/>
           <w:lang w:val="en-GB"/>
         </w:rPr>
-        <w:object w:dxaOrig="1551" w:dyaOrig="1004">
-          <v:shape id="_x0000_i1027" type="#_x0000_t75" style="width:77.25pt;height:50.25pt" o:ole="">
+        <w:object w:dxaOrig="1540" w:dyaOrig="997" w14:anchorId="10D71A30">
+          <v:shape id="_x0000_i1033" type="#_x0000_t75" style="width:77.25pt;height:49.5pt" o:ole="">
             <v:imagedata r:id="rId23" o:title=""/>
           </v:shape>
-          <o:OLEObject Type="Embed" ProgID="Word.Document.8" ShapeID="_x0000_i1027" DrawAspect="Icon" ObjectID="_1576420941" r:id="rId24">
-            <o:FieldCodes>\s</o:FieldCodes>
-          </o:OLEObject>
+          <o:OLEObject Type="Embed" ProgID="Acrobat.Document.DC" ShapeID="_x0000_i1033" DrawAspect="Icon" ObjectID="_1579875995" r:id="rId24"/>
         </w:object>
       </w:r>
+      <w:bookmarkEnd w:id="0"/>
     </w:p>
     <w:p>
       <w:pPr>
@@ -12664,11 +12644,11 @@
         <w:rPr>
           <w:b/>
         </w:rPr>
-        <w:object w:dxaOrig="1551" w:dyaOrig="1004">
+        <w:object w:dxaOrig="1551" w:dyaOrig="1004" w14:anchorId="2AADE750">
           <v:shape id="_x0000_i1028" type="#_x0000_t75" style="width:77.25pt;height:50.25pt" o:ole="">
             <v:imagedata r:id="rId25" o:title=""/>
           </v:shape>
-          <o:OLEObject Type="Embed" ProgID="Acrobat.Document.DC" ShapeID="_x0000_i1028" DrawAspect="Icon" ObjectID="_1576420942" r:id="rId26"/>
+          <o:OLEObject Type="Embed" ProgID="Acrobat.Document.DC" ShapeID="_x0000_i1028" DrawAspect="Icon" ObjectID="_1579875996" r:id="rId26"/>
         </w:object>
       </w:r>
     </w:p>
@@ -12684,7 +12664,7 @@
           <w:lang w:eastAsia="fr-CH"/>
         </w:rPr>
         <w:drawing>
-          <wp:inline distT="0" distB="0" distL="0" distR="0" wp14:anchorId="0D321801" wp14:editId="005A3490">
+          <wp:inline distT="0" distB="0" distL="0" distR="0" wp14:anchorId="6C8FA50D" wp14:editId="5DBBDE61">
             <wp:extent cx="5731510" cy="4084320"/>
             <wp:effectExtent l="0" t="0" r="2540" b="0"/>
             <wp:docPr id="5" name="Picture 5"/>
@@ -12842,11 +12822,11 @@
         <w:rPr>
           <w:b/>
         </w:rPr>
-        <w:object w:dxaOrig="1551" w:dyaOrig="1004">
+        <w:object w:dxaOrig="1551" w:dyaOrig="1004" w14:anchorId="0B4F166B">
           <v:shape id="_x0000_i1029" type="#_x0000_t75" style="width:77.25pt;height:50.25pt" o:ole="">
             <v:imagedata r:id="rId28" o:title=""/>
           </v:shape>
-          <o:OLEObject Type="Embed" ProgID="Acrobat.Document.DC" ShapeID="_x0000_i1029" DrawAspect="Icon" ObjectID="_1576420943" r:id="rId29"/>
+          <o:OLEObject Type="Embed" ProgID="Acrobat.Document.DC" ShapeID="_x0000_i1029" DrawAspect="Icon" ObjectID="_1579875997" r:id="rId29"/>
         </w:object>
       </w:r>
     </w:p>
@@ -12924,7 +12904,7 @@
         <w:noProof/>
         <w:color w:val="5B9BD5" w:themeColor="accent1"/>
       </w:rPr>
-      <w:t>7</w:t>
+      <w:t>4</w:t>
     </w:r>
     <w:r>
       <w:rPr>

</xml_diff>